<commit_message>
Chrome App launched using Selenium
</commit_message>
<xml_diff>
--- a/notes.docx
+++ b/notes.docx
@@ -156,7 +156,23 @@
                 <w:sz w:val="24"/>
                 <w:szCs w:val="24"/>
               </w:rPr>
-              <w:t>Selenium Webdriver- Major focus (20 hours+ content)</w:t>
+              <w:t xml:space="preserve">Selenium </w:t>
+            </w:r>
+            <w:proofErr w:type="spellStart"/>
+            <w:r>
+              <w:rPr>
+                <w:sz w:val="24"/>
+                <w:szCs w:val="24"/>
+              </w:rPr>
+              <w:t>Webdriver</w:t>
+            </w:r>
+            <w:proofErr w:type="spellEnd"/>
+            <w:r>
+              <w:rPr>
+                <w:sz w:val="24"/>
+                <w:szCs w:val="24"/>
+              </w:rPr>
+              <w:t>- Major focus (20 hours+ content)</w:t>
             </w:r>
           </w:p>
           <w:p>
@@ -466,12 +482,21 @@
                 <w:szCs w:val="24"/>
               </w:rPr>
             </w:pPr>
-            <w:r>
-              <w:rPr>
-                <w:sz w:val="24"/>
-                <w:szCs w:val="24"/>
-              </w:rPr>
-              <w:t>DataBase testing with Selenium</w:t>
+            <w:proofErr w:type="spellStart"/>
+            <w:r>
+              <w:rPr>
+                <w:sz w:val="24"/>
+                <w:szCs w:val="24"/>
+              </w:rPr>
+              <w:t>DataBase</w:t>
+            </w:r>
+            <w:proofErr w:type="spellEnd"/>
+            <w:r>
+              <w:rPr>
+                <w:sz w:val="24"/>
+                <w:szCs w:val="24"/>
+              </w:rPr>
+              <w:t xml:space="preserve"> testing with Selenium</w:t>
             </w:r>
           </w:p>
           <w:p>
@@ -529,12 +554,21 @@
                 <w:szCs w:val="24"/>
               </w:rPr>
             </w:pPr>
-            <w:r>
-              <w:rPr>
-                <w:sz w:val="24"/>
-                <w:szCs w:val="24"/>
-              </w:rPr>
-              <w:t>CLoud Automation with Sauce labs</w:t>
+            <w:proofErr w:type="spellStart"/>
+            <w:r>
+              <w:rPr>
+                <w:sz w:val="24"/>
+                <w:szCs w:val="24"/>
+              </w:rPr>
+              <w:t>CLoud</w:t>
+            </w:r>
+            <w:proofErr w:type="spellEnd"/>
+            <w:r>
+              <w:rPr>
+                <w:sz w:val="24"/>
+                <w:szCs w:val="24"/>
+              </w:rPr>
+              <w:t xml:space="preserve"> Automation with Sauce labs</w:t>
             </w:r>
           </w:p>
           <w:p>
@@ -550,12 +584,21 @@
                 <w:szCs w:val="24"/>
               </w:rPr>
             </w:pPr>
-            <w:r>
-              <w:rPr>
-                <w:sz w:val="24"/>
-                <w:szCs w:val="24"/>
-              </w:rPr>
-              <w:t>AutoIT- Desktop Automation integration with Selenium</w:t>
+            <w:proofErr w:type="spellStart"/>
+            <w:r>
+              <w:rPr>
+                <w:sz w:val="24"/>
+                <w:szCs w:val="24"/>
+              </w:rPr>
+              <w:t>AutoIT</w:t>
+            </w:r>
+            <w:proofErr w:type="spellEnd"/>
+            <w:r>
+              <w:rPr>
+                <w:sz w:val="24"/>
+                <w:szCs w:val="24"/>
+              </w:rPr>
+              <w:t>- Desktop Automation integration with Selenium</w:t>
             </w:r>
           </w:p>
           <w:p>
@@ -1443,42 +1486,34 @@
           <w:sz w:val="24"/>
           <w:szCs w:val="24"/>
         </w:rPr>
-        <w:t>Do we need to download Chrome/ Firefox/ etc., Driver from Internet?</w:t>
-      </w:r>
-    </w:p>
-    <w:p>
-      <w:pPr>
-        <w:rPr>
-          <w:sz w:val="24"/>
-          <w:szCs w:val="24"/>
-        </w:rPr>
-      </w:pPr>
-      <w:r>
-        <w:rPr>
-          <w:sz w:val="24"/>
-          <w:szCs w:val="24"/>
-        </w:rPr>
-        <w:tab/>
-        <w:t>No, not needed. Selenium itself provide all the browser drivers.</w:t>
-      </w:r>
-    </w:p>
-    <w:p>
-      <w:pPr>
-        <w:rPr>
-          <w:b/>
-          <w:bCs/>
-          <w:sz w:val="24"/>
-          <w:szCs w:val="24"/>
-        </w:rPr>
-      </w:pPr>
-      <w:r>
-        <w:rPr>
-          <w:b/>
-          <w:bCs/>
-          <w:sz w:val="24"/>
-          <w:szCs w:val="24"/>
-        </w:rPr>
-        <w:t>Problem in using the Standalone Browser drivers:</w:t>
+        <w:t xml:space="preserve">      </w:t>
+      </w:r>
+      <w:r>
+        <w:rPr>
+          <w:b/>
+          <w:bCs/>
+          <w:sz w:val="24"/>
+          <w:szCs w:val="24"/>
+        </w:rPr>
+        <w:t>Problem in using the Standalone</w:t>
+      </w:r>
+      <w:r>
+        <w:rPr>
+          <w:b/>
+          <w:bCs/>
+          <w:sz w:val="24"/>
+          <w:szCs w:val="24"/>
+        </w:rPr>
+        <w:t xml:space="preserve"> </w:t>
+      </w:r>
+      <w:r>
+        <w:rPr>
+          <w:b/>
+          <w:bCs/>
+          <w:sz w:val="24"/>
+          <w:szCs w:val="24"/>
+        </w:rPr>
+        <w:t>drivers:</w:t>
       </w:r>
     </w:p>
     <w:p>
@@ -1573,7 +1608,55 @@
           <w:sz w:val="24"/>
           <w:szCs w:val="24"/>
         </w:rPr>
-        <w:t>For eg: chromeDriver.get(); firefoxDriver.get()</w:t>
+        <w:t xml:space="preserve">For </w:t>
+      </w:r>
+      <w:proofErr w:type="spellStart"/>
+      <w:r>
+        <w:rPr>
+          <w:sz w:val="24"/>
+          <w:szCs w:val="24"/>
+        </w:rPr>
+        <w:t>eg</w:t>
+      </w:r>
+      <w:proofErr w:type="spellEnd"/>
+      <w:r>
+        <w:rPr>
+          <w:sz w:val="24"/>
+          <w:szCs w:val="24"/>
+        </w:rPr>
+        <w:t xml:space="preserve">: </w:t>
+      </w:r>
+      <w:proofErr w:type="spellStart"/>
+      <w:r>
+        <w:rPr>
+          <w:sz w:val="24"/>
+          <w:szCs w:val="24"/>
+        </w:rPr>
+        <w:t>chromeDriver.get</w:t>
+      </w:r>
+      <w:proofErr w:type="spellEnd"/>
+      <w:r>
+        <w:rPr>
+          <w:sz w:val="24"/>
+          <w:szCs w:val="24"/>
+        </w:rPr>
+        <w:t xml:space="preserve">(); </w:t>
+      </w:r>
+      <w:proofErr w:type="spellStart"/>
+      <w:r>
+        <w:rPr>
+          <w:sz w:val="24"/>
+          <w:szCs w:val="24"/>
+        </w:rPr>
+        <w:t>firefoxDriver.get</w:t>
+      </w:r>
+      <w:proofErr w:type="spellEnd"/>
+      <w:r>
+        <w:rPr>
+          <w:sz w:val="24"/>
+          <w:szCs w:val="24"/>
+        </w:rPr>
+        <w:t>()</w:t>
       </w:r>
       <w:r>
         <w:rPr>
@@ -1621,7 +1704,23 @@
                 <w:sz w:val="24"/>
                 <w:szCs w:val="24"/>
               </w:rPr>
-              <w:t>String browserName = “Chrome”;</w:t>
+              <w:t xml:space="preserve">String </w:t>
+            </w:r>
+            <w:proofErr w:type="spellStart"/>
+            <w:r>
+              <w:rPr>
+                <w:sz w:val="24"/>
+                <w:szCs w:val="24"/>
+              </w:rPr>
+              <w:t>browserName</w:t>
+            </w:r>
+            <w:proofErr w:type="spellEnd"/>
+            <w:r>
+              <w:rPr>
+                <w:sz w:val="24"/>
+                <w:szCs w:val="24"/>
+              </w:rPr>
+              <w:t xml:space="preserve"> = “Chrome”;</w:t>
             </w:r>
           </w:p>
           <w:p>
@@ -1644,7 +1743,23 @@
                 <w:sz w:val="24"/>
                 <w:szCs w:val="24"/>
               </w:rPr>
-              <w:t>if (browserName == “Chrome”) {</w:t>
+              <w:t>if (</w:t>
+            </w:r>
+            <w:proofErr w:type="spellStart"/>
+            <w:r>
+              <w:rPr>
+                <w:sz w:val="24"/>
+                <w:szCs w:val="24"/>
+              </w:rPr>
+              <w:t>browserName</w:t>
+            </w:r>
+            <w:proofErr w:type="spellEnd"/>
+            <w:r>
+              <w:rPr>
+                <w:sz w:val="24"/>
+                <w:szCs w:val="24"/>
+              </w:rPr>
+              <w:t xml:space="preserve"> == “Chrome”) {</w:t>
             </w:r>
           </w:p>
           <w:p>
@@ -1666,7 +1781,39 @@
                 <w:sz w:val="24"/>
                 <w:szCs w:val="24"/>
               </w:rPr>
-              <w:t>WebDriver chromeDriver = new ChromeDriver();</w:t>
+              <w:t xml:space="preserve">WebDriver </w:t>
+            </w:r>
+            <w:proofErr w:type="spellStart"/>
+            <w:r>
+              <w:rPr>
+                <w:sz w:val="24"/>
+                <w:szCs w:val="24"/>
+              </w:rPr>
+              <w:t>chromeDriver</w:t>
+            </w:r>
+            <w:proofErr w:type="spellEnd"/>
+            <w:r>
+              <w:rPr>
+                <w:sz w:val="24"/>
+                <w:szCs w:val="24"/>
+              </w:rPr>
+              <w:t xml:space="preserve"> = new </w:t>
+            </w:r>
+            <w:proofErr w:type="spellStart"/>
+            <w:r>
+              <w:rPr>
+                <w:sz w:val="24"/>
+                <w:szCs w:val="24"/>
+              </w:rPr>
+              <w:t>ChromeDriver</w:t>
+            </w:r>
+            <w:proofErr w:type="spellEnd"/>
+            <w:r>
+              <w:rPr>
+                <w:sz w:val="24"/>
+                <w:szCs w:val="24"/>
+              </w:rPr>
+              <w:t>();</w:t>
             </w:r>
           </w:p>
           <w:p>
@@ -1697,28 +1844,228 @@
     </w:tbl>
     <w:p>
       <w:pPr>
-        <w:rPr>
-          <w:sz w:val="24"/>
-          <w:szCs w:val="24"/>
-        </w:rPr>
-      </w:pPr>
-      <w:r>
-        <w:rPr>
-          <w:sz w:val="24"/>
-          <w:szCs w:val="24"/>
-        </w:rPr>
-        <w:tab/>
-      </w:r>
-    </w:p>
-    <w:p>
-      <w:pPr>
-        <w:rPr>
-          <w:sz w:val="24"/>
-          <w:szCs w:val="24"/>
-        </w:rPr>
-      </w:pPr>
-      <w:r>
-        <w:rPr>
+        <w:pBdr>
+          <w:bottom w:val="single" w:sz="6" w:space="1" w:color="auto"/>
+        </w:pBdr>
+        <w:rPr>
+          <w:sz w:val="24"/>
+          <w:szCs w:val="24"/>
+        </w:rPr>
+      </w:pPr>
+      <w:r>
+        <w:rPr>
+          <w:sz w:val="24"/>
+          <w:szCs w:val="24"/>
+        </w:rPr>
+        <w:tab/>
+      </w:r>
+    </w:p>
+    <w:p>
+      <w:pPr>
+        <w:rPr>
+          <w:b/>
+          <w:bCs/>
+          <w:sz w:val="24"/>
+          <w:szCs w:val="24"/>
+        </w:rPr>
+      </w:pPr>
+      <w:r>
+        <w:rPr>
+          <w:b/>
+          <w:bCs/>
+          <w:sz w:val="24"/>
+          <w:szCs w:val="24"/>
+        </w:rPr>
+        <w:t xml:space="preserve">How </w:t>
+      </w:r>
+      <w:r>
+        <w:rPr>
+          <w:b/>
+          <w:bCs/>
+          <w:sz w:val="24"/>
+          <w:szCs w:val="24"/>
+        </w:rPr>
+        <w:t>the browser getting launched when we write the code in selenium?</w:t>
+      </w:r>
+    </w:p>
+    <w:p>
+      <w:pPr>
+        <w:ind w:left="720"/>
+        <w:rPr>
+          <w:sz w:val="24"/>
+          <w:szCs w:val="24"/>
+        </w:rPr>
+      </w:pPr>
+      <w:r>
+        <w:rPr>
+          <w:sz w:val="24"/>
+          <w:szCs w:val="24"/>
+        </w:rPr>
+        <w:t xml:space="preserve">Selenium Code </w:t>
+      </w:r>
+      <w:r>
+        <w:rPr>
+          <w:sz w:val="24"/>
+          <w:szCs w:val="24"/>
+        </w:rPr>
+        <w:sym w:font="Wingdings" w:char="F0E8"/>
+      </w:r>
+      <w:r>
+        <w:rPr>
+          <w:sz w:val="24"/>
+          <w:szCs w:val="24"/>
+        </w:rPr>
+        <w:t xml:space="preserve"> Interpreted by </w:t>
+      </w:r>
+      <w:r>
+        <w:rPr>
+          <w:b/>
+          <w:bCs/>
+          <w:sz w:val="24"/>
+          <w:szCs w:val="24"/>
+        </w:rPr>
+        <w:t xml:space="preserve">chromedriver.exe </w:t>
+      </w:r>
+      <w:r>
+        <w:rPr>
+          <w:b/>
+          <w:bCs/>
+          <w:sz w:val="24"/>
+          <w:szCs w:val="24"/>
+        </w:rPr>
+        <w:sym w:font="Wingdings" w:char="F0E8"/>
+      </w:r>
+      <w:r>
+        <w:rPr>
+          <w:b/>
+          <w:bCs/>
+          <w:sz w:val="24"/>
+          <w:szCs w:val="24"/>
+        </w:rPr>
+        <w:t xml:space="preserve"> </w:t>
+      </w:r>
+      <w:r>
+        <w:rPr>
+          <w:sz w:val="24"/>
+          <w:szCs w:val="24"/>
+        </w:rPr>
+        <w:t>Browser will launch</w:t>
+      </w:r>
+    </w:p>
+    <w:p>
+      <w:pPr>
+        <w:ind w:left="720"/>
+        <w:rPr>
+          <w:sz w:val="24"/>
+          <w:szCs w:val="24"/>
+        </w:rPr>
+      </w:pPr>
+      <w:r>
+        <w:rPr>
+          <w:sz w:val="24"/>
+          <w:szCs w:val="24"/>
+        </w:rPr>
+        <w:t xml:space="preserve">chromedriver.exe </w:t>
+      </w:r>
+      <w:r>
+        <w:rPr>
+          <w:sz w:val="24"/>
+          <w:szCs w:val="24"/>
+        </w:rPr>
+        <w:sym w:font="Wingdings" w:char="F0E0"/>
+      </w:r>
+      <w:r>
+        <w:rPr>
+          <w:sz w:val="24"/>
+          <w:szCs w:val="24"/>
+        </w:rPr>
+        <w:t xml:space="preserve"> provided by Chrome guys.</w:t>
+      </w:r>
+    </w:p>
+    <w:p>
+      <w:pPr>
+        <w:ind w:left="720"/>
+        <w:rPr>
+          <w:sz w:val="24"/>
+          <w:szCs w:val="24"/>
+        </w:rPr>
+      </w:pPr>
+      <w:r>
+        <w:rPr>
+          <w:sz w:val="24"/>
+          <w:szCs w:val="24"/>
+          <w:u w:val="single"/>
+        </w:rPr>
+        <w:t>Note:</w:t>
+      </w:r>
+      <w:r>
+        <w:rPr>
+          <w:sz w:val="24"/>
+          <w:szCs w:val="24"/>
+        </w:rPr>
+        <w:t xml:space="preserve"> version of chromedriver.exe </w:t>
+      </w:r>
+      <w:r>
+        <w:rPr>
+          <w:sz w:val="24"/>
+          <w:szCs w:val="24"/>
+        </w:rPr>
+        <w:sym w:font="Wingdings" w:char="F0F3"/>
+      </w:r>
+      <w:r>
+        <w:rPr>
+          <w:sz w:val="24"/>
+          <w:szCs w:val="24"/>
+        </w:rPr>
+        <w:t xml:space="preserve"> </w:t>
+      </w:r>
+      <w:r>
+        <w:rPr>
+          <w:sz w:val="24"/>
+          <w:szCs w:val="24"/>
+        </w:rPr>
+        <w:t>version of Chrome in your system.</w:t>
+      </w:r>
+    </w:p>
+    <w:p>
+      <w:pPr>
+        <w:ind w:left="720"/>
+        <w:rPr>
+          <w:sz w:val="24"/>
+          <w:szCs w:val="24"/>
+        </w:rPr>
+      </w:pPr>
+    </w:p>
+    <w:p>
+      <w:pPr>
+        <w:rPr>
+          <w:b/>
+          <w:bCs/>
+          <w:sz w:val="24"/>
+          <w:szCs w:val="24"/>
+        </w:rPr>
+      </w:pPr>
+      <w:r>
+        <w:rPr>
+          <w:b/>
+          <w:bCs/>
+          <w:sz w:val="24"/>
+          <w:szCs w:val="24"/>
+        </w:rPr>
+        <w:t>How can we configure the downloaded ‘chromedriver.exe’ in our selenium code?</w:t>
+      </w:r>
+    </w:p>
+    <w:p>
+      <w:pPr>
+        <w:rPr>
+          <w:sz w:val="24"/>
+          <w:szCs w:val="24"/>
+        </w:rPr>
+      </w:pPr>
+      <w:r>
+        <w:rPr>
+          <w:b/>
+          <w:bCs/>
           <w:sz w:val="24"/>
           <w:szCs w:val="24"/>
         </w:rPr>

</xml_diff>